<commit_message>
Initial, paltry incarnation of the testing-methodology/outline document.
</commit_message>
<xml_diff>
--- a/test-harness/OF-3392-and-OF-3393-test-outline.docx
+++ b/test-harness/OF-3392-and-OF-3393-test-outline.docx
@@ -29,8 +29,14 @@
         </w:numPr>
       </w:pPr>
       <w:r>
-        <w:t>Identify a customer which has a nonzero balance.</w:t>
-      </w:r>
+        <w:t>Must refer the reader to the Greg Wright-provided document:</w:t>
+      </w:r>
+      <w:r>
+        <w:br/>
+        <w:t>Said document will provide needed background to help the reader to identify the customers needed for a testing run.</w:t>
+      </w:r>
+      <w:bookmarkStart w:id="0" w:name="_GoBack"/>
+      <w:bookmarkEnd w:id="0"/>
     </w:p>
     <w:p>
       <w:pPr>
@@ -41,7 +47,11 @@
         </w:numPr>
       </w:pPr>
       <w:r>
-        <w:t>Identify a statement date for which the customer statement will be an extended period of time sufficient to…</w:t>
+        <w:t>Identify a customer which has a nonzero balance.</w:t>
+      </w:r>
+      <w:r>
+        <w:br/>
+        <w:t>there should be some querying to do this, and the transcript-capture I did should provide a start on this, right?</w:t>
       </w:r>
     </w:p>
     <w:p>
@@ -53,7 +63,15 @@
         </w:numPr>
       </w:pPr>
       <w:r>
-        <w:t>Execute “LWX AR Consolidated Statement” Ebsuite program.</w:t>
+        <w:t>Identify a statement date for which the customer statement will be an extended period of time sufficient to…</w:t>
+      </w:r>
+      <w:r>
+        <w:br/>
+        <w:t>The transcript-capture and the org-file notes should provide this;</w:t>
+      </w:r>
+      <w:r>
+        <w:br/>
+        <w:t>need to get moving on this immediately;</w:t>
       </w:r>
     </w:p>
     <w:p>
@@ -65,10 +83,41 @@
         </w:numPr>
       </w:pPr>
       <w:r>
+        <w:t>Execute “LWX AR Consolidated Statement” Ebsuite program</w:t>
+      </w:r>
+      <w:r>
+        <w:t>:</w:t>
+      </w:r>
+      <w:r>
+        <w:br/>
+        <w:t>Not sure whether or not this can be shown via screen shots?  Shall have to be “fully online” to gather such together…</w:t>
+      </w:r>
+    </w:p>
+    <w:p>
+      <w:pPr>
+        <w:pStyle w:val="ListParagraph"/>
+        <w:numPr>
+          <w:ilvl w:val="0"/>
+          <w:numId w:val="1"/>
+        </w:numPr>
+      </w:pPr>
+      <w:r>
         <w:t>Capture the log and the output file (if there is one…)</w:t>
       </w:r>
-      <w:bookmarkStart w:id="0" w:name="_GoBack"/>
-      <w:bookmarkEnd w:id="0"/>
+      <w:r>
+        <w:br/>
+        <w:t>There are log files, output files, appropriately named; might want to paste the bodies of these into the Word document</w:t>
+      </w:r>
+    </w:p>
+    <w:p>
+      <w:pPr>
+        <w:pStyle w:val="ListParagraph"/>
+      </w:pPr>
+    </w:p>
+    <w:p>
+      <w:pPr>
+        <w:pStyle w:val="ListParagraph"/>
+      </w:pPr>
     </w:p>
     <w:p>
       <w:pPr>

</xml_diff>

<commit_message>
Finished noodling through the testing that *has already been done* in the DEV environment; this is so that it'll be simpler to derive entries into the testing-outline documents. In the case of OF-3392 this was particularly important, because it is easy to get confused about the use of the statement-as-of-date, and the circumstances of testing must be clearly identified, properly, etc.
</commit_message>
<xml_diff>
--- a/test-harness/OF-3392-and-OF-3393-test-outline.docx
+++ b/test-harness/OF-3392-and-OF-3393-test-outline.docx
@@ -35,8 +35,9 @@
         <w:br/>
         <w:t>Said document will provide needed background to help the reader to identify the customers needed for a testing run.</w:t>
       </w:r>
-      <w:bookmarkStart w:id="0" w:name="_GoBack"/>
-      <w:bookmarkEnd w:id="0"/>
+      <w:r>
+        <w:br/>
+      </w:r>
     </w:p>
     <w:p>
       <w:pPr>
@@ -47,11 +48,37 @@
         </w:numPr>
       </w:pPr>
       <w:r>
-        <w:t>Identify a customer which has a nonzero balance.</w:t>
+        <w:t>Identify a customer which has a nonzero balance</w:t>
+      </w:r>
+      <w:r>
+        <w:t>,</w:t>
+      </w:r>
+      <w:r>
+        <w:br/>
+        <w:t>AND</w:t>
+      </w:r>
+      <w:r>
+        <w:br/>
+        <w:t>which has not ever received a statement before.</w:t>
       </w:r>
       <w:r>
         <w:br/>
         <w:t>there should be some querying to do this, and the transcript-capture I did should provide a start on this, right?</w:t>
+      </w:r>
+      <w:r>
+        <w:br/>
+      </w:r>
+      <w:r>
+        <w:t xml:space="preserve">In DEV-instance, identified customer </w:t>
+      </w:r>
+      <w:r>
+        <w:t>2002567196</w:t>
+      </w:r>
+      <w:r>
+        <w:t xml:space="preserve"> as a customer who had no statement and who had a non-zero balance.</w:t>
+      </w:r>
+      <w:r>
+        <w:br/>
       </w:r>
     </w:p>
     <w:p>
@@ -63,15 +90,25 @@
         </w:numPr>
       </w:pPr>
       <w:r>
-        <w:t>Identify a statement date for which the customer statement will be an extended period of time sufficient to…</w:t>
-      </w:r>
-      <w:r>
-        <w:br/>
-        <w:t>The transcript-capture and the org-file notes should provide this;</w:t>
-      </w:r>
-      <w:r>
-        <w:br/>
-        <w:t>need to get moving on this immediately;</w:t>
+        <w:t xml:space="preserve">For any customer who has not ever received a statement, </w:t>
+      </w:r>
+      <w:r>
+        <w:br/>
+        <w:t xml:space="preserve">we must choose a statement as-of date which is more than thirty days after the individual line-item due dates in the order, </w:t>
+      </w:r>
+      <w:r>
+        <w:br/>
+        <w:t xml:space="preserve">and </w:t>
+      </w:r>
+      <w:r>
+        <w:br/>
+        <w:t>demonstrate that the new code does not contribute the line-item’s amount towards the “overdue” amount printed on the customer statement.</w:t>
+      </w:r>
+      <w:r>
+        <w:br/>
+      </w:r>
+      <w:r>
+        <w:br/>
       </w:r>
     </w:p>
     <w:p>
@@ -90,7 +127,18 @@
       </w:r>
       <w:r>
         <w:br/>
+      </w:r>
+      <w:r>
+        <w:t>The extant log-and-output files, alongside the testing transcripts and notes, and these notes, will have to suffice for now.</w:t>
+      </w:r>
+      <w:r>
+        <w:br/>
+      </w:r>
+      <w:r>
         <w:t>Not sure whether or not this can be shown via screen shots?  Shall have to be “fully online” to gather such together…</w:t>
+      </w:r>
+      <w:r>
+        <w:br/>
       </w:r>
     </w:p>
     <w:p>
@@ -106,7 +154,19 @@
       </w:r>
       <w:r>
         <w:br/>
+        <w:t>There are log files for DEV environment, and for customer number 2002567196;</w:t>
+      </w:r>
+      <w:r>
+        <w:br/>
+      </w:r>
+      <w:bookmarkStart w:id="0" w:name="_GoBack"/>
+      <w:bookmarkEnd w:id="0"/>
+      <w:r>
+        <w:br/>
         <w:t>There are log files, output files, appropriately named; might want to paste the bodies of these into the Word document</w:t>
+      </w:r>
+      <w:r>
+        <w:br/>
       </w:r>
     </w:p>
     <w:p>
@@ -160,6 +220,808 @@
       <w:r>
         <w:t>Identify a suitable customer which would have missing geocode data.</w:t>
       </w:r>
+      <w:r>
+        <w:br/>
+      </w:r>
+      <w:r>
+        <w:t xml:space="preserve">Use the following </w:t>
+      </w:r>
+      <w:r>
+        <w:t>query to identify such customers:</w:t>
+      </w:r>
+      <w:r>
+        <w:br/>
+      </w:r>
+      <w:r>
+        <w:rPr>
+          <w:rFonts w:ascii="Consolas" w:hAnsi="Consolas"/>
+          <w:sz w:val="16"/>
+          <w:szCs w:val="16"/>
+        </w:rPr>
+        <w:t>select * from (</w:t>
+      </w:r>
+      <w:r>
+        <w:rPr>
+          <w:rFonts w:ascii="Consolas" w:hAnsi="Consolas"/>
+          <w:sz w:val="16"/>
+          <w:szCs w:val="16"/>
+        </w:rPr>
+        <w:br/>
+      </w:r>
+      <w:r>
+        <w:rPr>
+          <w:rFonts w:ascii="Consolas" w:hAnsi="Consolas"/>
+          <w:sz w:val="16"/>
+          <w:szCs w:val="16"/>
+        </w:rPr>
+        <w:t xml:space="preserve">    SELECT loc.ADDRESS1,</w:t>
+      </w:r>
+      <w:r>
+        <w:rPr>
+          <w:rFonts w:ascii="Consolas" w:hAnsi="Consolas"/>
+          <w:sz w:val="16"/>
+          <w:szCs w:val="16"/>
+        </w:rPr>
+        <w:br/>
+      </w:r>
+      <w:r>
+        <w:rPr>
+          <w:rFonts w:ascii="Consolas" w:hAnsi="Consolas"/>
+          <w:sz w:val="16"/>
+          <w:szCs w:val="16"/>
+        </w:rPr>
+        <w:t xml:space="preserve">           loc.ADDRESS2,</w:t>
+      </w:r>
+      <w:r>
+        <w:rPr>
+          <w:rFonts w:ascii="Consolas" w:hAnsi="Consolas"/>
+          <w:sz w:val="16"/>
+          <w:szCs w:val="16"/>
+        </w:rPr>
+        <w:br/>
+      </w:r>
+      <w:r>
+        <w:rPr>
+          <w:rFonts w:ascii="Consolas" w:hAnsi="Consolas"/>
+          <w:sz w:val="16"/>
+          <w:szCs w:val="16"/>
+        </w:rPr>
+        <w:t xml:space="preserve">           loc.ADDRESS3,</w:t>
+      </w:r>
+      <w:r>
+        <w:rPr>
+          <w:rFonts w:ascii="Consolas" w:hAnsi="Consolas"/>
+          <w:sz w:val="16"/>
+          <w:szCs w:val="16"/>
+        </w:rPr>
+        <w:br/>
+      </w:r>
+      <w:r>
+        <w:rPr>
+          <w:rFonts w:ascii="Consolas" w:hAnsi="Consolas"/>
+          <w:sz w:val="16"/>
+          <w:szCs w:val="16"/>
+        </w:rPr>
+        <w:t xml:space="preserve">           loc.ADDRESS4,</w:t>
+      </w:r>
+      <w:r>
+        <w:rPr>
+          <w:rFonts w:ascii="Consolas" w:hAnsi="Consolas"/>
+          <w:sz w:val="16"/>
+          <w:szCs w:val="16"/>
+        </w:rPr>
+        <w:br/>
+      </w:r>
+      <w:r>
+        <w:rPr>
+          <w:rFonts w:ascii="Consolas" w:hAnsi="Consolas"/>
+          <w:sz w:val="16"/>
+          <w:szCs w:val="16"/>
+        </w:rPr>
+        <w:t xml:space="preserve">           loc.CITY,</w:t>
+      </w:r>
+      <w:r>
+        <w:rPr>
+          <w:rFonts w:ascii="Consolas" w:hAnsi="Consolas"/>
+          <w:sz w:val="16"/>
+          <w:szCs w:val="16"/>
+        </w:rPr>
+        <w:br/>
+      </w:r>
+      <w:r>
+        <w:rPr>
+          <w:rFonts w:ascii="Consolas" w:hAnsi="Consolas"/>
+          <w:sz w:val="16"/>
+          <w:szCs w:val="16"/>
+        </w:rPr>
+        <w:t xml:space="preserve">           substr(loc.STATE,1,2),</w:t>
+      </w:r>
+      <w:r>
+        <w:rPr>
+          <w:rFonts w:ascii="Consolas" w:hAnsi="Consolas"/>
+          <w:sz w:val="16"/>
+          <w:szCs w:val="16"/>
+        </w:rPr>
+        <w:br/>
+      </w:r>
+      <w:r>
+        <w:rPr>
+          <w:rFonts w:ascii="Consolas" w:hAnsi="Consolas"/>
+          <w:sz w:val="16"/>
+          <w:szCs w:val="16"/>
+        </w:rPr>
+        <w:t xml:space="preserve">           substr(loc.POSTAL_CODE,1,12),</w:t>
+      </w:r>
+      <w:r>
+        <w:rPr>
+          <w:rFonts w:ascii="Consolas" w:hAnsi="Consolas"/>
+          <w:sz w:val="16"/>
+          <w:szCs w:val="16"/>
+        </w:rPr>
+        <w:br/>
+      </w:r>
+      <w:r>
+        <w:rPr>
+          <w:rFonts w:ascii="Consolas" w:hAnsi="Consolas"/>
+          <w:sz w:val="16"/>
+          <w:szCs w:val="16"/>
+        </w:rPr>
+        <w:t>--            terr.TERRITORY_SHORT_NAME,</w:t>
+      </w:r>
+      <w:r>
+        <w:rPr>
+          <w:rFonts w:ascii="Consolas" w:hAnsi="Consolas"/>
+          <w:sz w:val="16"/>
+          <w:szCs w:val="16"/>
+        </w:rPr>
+        <w:br/>
+      </w:r>
+      <w:r>
+        <w:rPr>
+          <w:rFonts w:ascii="Consolas" w:hAnsi="Consolas"/>
+          <w:sz w:val="16"/>
+          <w:szCs w:val="16"/>
+        </w:rPr>
+        <w:t xml:space="preserve">           --</w:t>
+      </w:r>
+      <w:r>
+        <w:rPr>
+          <w:rFonts w:ascii="Consolas" w:hAnsi="Consolas"/>
+          <w:sz w:val="16"/>
+          <w:szCs w:val="16"/>
+        </w:rPr>
+        <w:br/>
+      </w:r>
+      <w:r>
+        <w:rPr>
+          <w:rFonts w:ascii="Consolas" w:hAnsi="Consolas"/>
+          <w:sz w:val="16"/>
+          <w:szCs w:val="16"/>
+        </w:rPr>
+        <w:t xml:space="preserve">           nvl(loc_assign.location_id,0) good_geocode</w:t>
+      </w:r>
+      <w:r>
+        <w:rPr>
+          <w:rFonts w:ascii="Consolas" w:hAnsi="Consolas"/>
+          <w:sz w:val="16"/>
+          <w:szCs w:val="16"/>
+        </w:rPr>
+        <w:br/>
+      </w:r>
+      <w:r>
+        <w:rPr>
+          <w:rFonts w:ascii="Consolas" w:hAnsi="Consolas"/>
+          <w:sz w:val="16"/>
+          <w:szCs w:val="16"/>
+        </w:rPr>
+        <w:tab/>
+        <w:t xml:space="preserve">   --</w:t>
+      </w:r>
+      <w:r>
+        <w:rPr>
+          <w:rFonts w:ascii="Consolas" w:hAnsi="Consolas"/>
+          <w:sz w:val="16"/>
+          <w:szCs w:val="16"/>
+        </w:rPr>
+        <w:br/>
+      </w:r>
+      <w:r>
+        <w:rPr>
+          <w:rFonts w:ascii="Consolas" w:hAnsi="Consolas"/>
+          <w:sz w:val="16"/>
+          <w:szCs w:val="16"/>
+        </w:rPr>
+        <w:tab/>
+        <w:t xml:space="preserve">   , addr.cust_account_id</w:t>
+      </w:r>
+      <w:r>
+        <w:rPr>
+          <w:rFonts w:ascii="Consolas" w:hAnsi="Consolas"/>
+          <w:sz w:val="16"/>
+          <w:szCs w:val="16"/>
+        </w:rPr>
+        <w:br/>
+      </w:r>
+      <w:r>
+        <w:rPr>
+          <w:rFonts w:ascii="Consolas" w:hAnsi="Consolas"/>
+          <w:sz w:val="16"/>
+          <w:szCs w:val="16"/>
+        </w:rPr>
+        <w:tab/>
+        <w:t xml:space="preserve">   , party_site.party_id</w:t>
+      </w:r>
+      <w:r>
+        <w:rPr>
+          <w:rFonts w:ascii="Consolas" w:hAnsi="Consolas"/>
+          <w:sz w:val="16"/>
+          <w:szCs w:val="16"/>
+        </w:rPr>
+        <w:br/>
+      </w:r>
+      <w:r>
+        <w:rPr>
+          <w:rFonts w:ascii="Consolas" w:hAnsi="Consolas"/>
+          <w:sz w:val="16"/>
+          <w:szCs w:val="16"/>
+        </w:rPr>
+        <w:tab/>
+        <w:t xml:space="preserve">   , hca.account_number customer_number</w:t>
+      </w:r>
+      <w:r>
+        <w:rPr>
+          <w:rFonts w:ascii="Consolas" w:hAnsi="Consolas"/>
+          <w:sz w:val="16"/>
+          <w:szCs w:val="16"/>
+        </w:rPr>
+        <w:br/>
+      </w:r>
+      <w:r>
+        <w:rPr>
+          <w:rFonts w:ascii="Consolas" w:hAnsi="Consolas"/>
+          <w:sz w:val="16"/>
+          <w:szCs w:val="16"/>
+        </w:rPr>
+        <w:t xml:space="preserve">      FROM</w:t>
+      </w:r>
+      <w:r>
+        <w:rPr>
+          <w:rFonts w:ascii="Consolas" w:hAnsi="Consolas"/>
+          <w:sz w:val="16"/>
+          <w:szCs w:val="16"/>
+        </w:rPr>
+        <w:br/>
+      </w:r>
+      <w:r>
+        <w:rPr>
+          <w:rFonts w:ascii="Consolas" w:hAnsi="Consolas"/>
+          <w:sz w:val="16"/>
+          <w:szCs w:val="16"/>
+        </w:rPr>
+        <w:t>--       AR_LOOKUPS         l_cat,</w:t>
+      </w:r>
+      <w:r>
+        <w:rPr>
+          <w:rFonts w:ascii="Consolas" w:hAnsi="Consolas"/>
+          <w:sz w:val="16"/>
+          <w:szCs w:val="16"/>
+        </w:rPr>
+        <w:br/>
+      </w:r>
+      <w:r>
+        <w:rPr>
+          <w:rFonts w:ascii="Consolas" w:hAnsi="Consolas"/>
+          <w:sz w:val="16"/>
+          <w:szCs w:val="16"/>
+        </w:rPr>
+        <w:t>--           FND_TERRITORIES_VL terr,</w:t>
+      </w:r>
+      <w:r>
+        <w:rPr>
+          <w:rFonts w:ascii="Consolas" w:hAnsi="Consolas"/>
+          <w:sz w:val="16"/>
+          <w:szCs w:val="16"/>
+        </w:rPr>
+        <w:br/>
+      </w:r>
+      <w:r>
+        <w:rPr>
+          <w:rFonts w:ascii="Consolas" w:hAnsi="Consolas"/>
+          <w:sz w:val="16"/>
+          <w:szCs w:val="16"/>
+        </w:rPr>
+        <w:t>--            FND_LANGUAGES_VL   lang,</w:t>
+      </w:r>
+      <w:r>
+        <w:rPr>
+          <w:rFonts w:ascii="Consolas" w:hAnsi="Consolas"/>
+          <w:sz w:val="16"/>
+          <w:szCs w:val="16"/>
+        </w:rPr>
+        <w:br/>
+      </w:r>
+      <w:r>
+        <w:rPr>
+          <w:rFonts w:ascii="Consolas" w:hAnsi="Consolas"/>
+          <w:sz w:val="16"/>
+          <w:szCs w:val="16"/>
+        </w:rPr>
+        <w:t xml:space="preserve">           HZ_CUST_ACCT_SITES addr,</w:t>
+      </w:r>
+      <w:r>
+        <w:rPr>
+          <w:rFonts w:ascii="Consolas" w:hAnsi="Consolas"/>
+          <w:sz w:val="16"/>
+          <w:szCs w:val="16"/>
+        </w:rPr>
+        <w:br/>
+      </w:r>
+      <w:r>
+        <w:rPr>
+          <w:rFonts w:ascii="Consolas" w:hAnsi="Consolas"/>
+          <w:sz w:val="16"/>
+          <w:szCs w:val="16"/>
+        </w:rPr>
+        <w:t xml:space="preserve">           HZ_PARTY_SITES     party_site,</w:t>
+      </w:r>
+      <w:r>
+        <w:rPr>
+          <w:rFonts w:ascii="Consolas" w:hAnsi="Consolas"/>
+          <w:sz w:val="16"/>
+          <w:szCs w:val="16"/>
+        </w:rPr>
+        <w:br/>
+      </w:r>
+      <w:r>
+        <w:rPr>
+          <w:rFonts w:ascii="Consolas" w:hAnsi="Consolas"/>
+          <w:sz w:val="16"/>
+          <w:szCs w:val="16"/>
+        </w:rPr>
+        <w:t xml:space="preserve">           HZ_CUST_SITE_USES  csu,</w:t>
+      </w:r>
+      <w:r>
+        <w:rPr>
+          <w:rFonts w:ascii="Consolas" w:hAnsi="Consolas"/>
+          <w:sz w:val="16"/>
+          <w:szCs w:val="16"/>
+        </w:rPr>
+        <w:br/>
+      </w:r>
+      <w:r>
+        <w:rPr>
+          <w:rFonts w:ascii="Consolas" w:hAnsi="Consolas"/>
+          <w:sz w:val="16"/>
+          <w:szCs w:val="16"/>
+        </w:rPr>
+        <w:t xml:space="preserve">           HZ_LOCATIONS       loc,</w:t>
+      </w:r>
+      <w:r>
+        <w:rPr>
+          <w:rFonts w:ascii="Consolas" w:hAnsi="Consolas"/>
+          <w:sz w:val="16"/>
+          <w:szCs w:val="16"/>
+        </w:rPr>
+        <w:br/>
+      </w:r>
+      <w:r>
+        <w:rPr>
+          <w:rFonts w:ascii="Consolas" w:hAnsi="Consolas"/>
+          <w:sz w:val="16"/>
+          <w:szCs w:val="16"/>
+        </w:rPr>
+        <w:t xml:space="preserve">           HZ_LOC_ASSIGNMENTS loc_assign</w:t>
+      </w:r>
+      <w:r>
+        <w:rPr>
+          <w:rFonts w:ascii="Consolas" w:hAnsi="Consolas"/>
+          <w:sz w:val="16"/>
+          <w:szCs w:val="16"/>
+        </w:rPr>
+        <w:br/>
+      </w:r>
+      <w:r>
+        <w:rPr>
+          <w:rFonts w:ascii="Consolas" w:hAnsi="Consolas"/>
+          <w:sz w:val="16"/>
+          <w:szCs w:val="16"/>
+        </w:rPr>
+        <w:tab/>
+        <w:t xml:space="preserve">   --</w:t>
+      </w:r>
+      <w:r>
+        <w:rPr>
+          <w:rFonts w:ascii="Consolas" w:hAnsi="Consolas"/>
+          <w:sz w:val="16"/>
+          <w:szCs w:val="16"/>
+        </w:rPr>
+        <w:br/>
+      </w:r>
+      <w:r>
+        <w:rPr>
+          <w:rFonts w:ascii="Consolas" w:hAnsi="Consolas"/>
+          <w:sz w:val="16"/>
+          <w:szCs w:val="16"/>
+        </w:rPr>
+        <w:tab/>
+        <w:t xml:space="preserve">   , hz_cust_accounts hca</w:t>
+      </w:r>
+      <w:r>
+        <w:rPr>
+          <w:rFonts w:ascii="Consolas" w:hAnsi="Consolas"/>
+          <w:sz w:val="16"/>
+          <w:szCs w:val="16"/>
+        </w:rPr>
+        <w:br/>
+      </w:r>
+      <w:r>
+        <w:rPr>
+          <w:rFonts w:ascii="Consolas" w:hAnsi="Consolas"/>
+          <w:sz w:val="16"/>
+          <w:szCs w:val="16"/>
+        </w:rPr>
+        <w:t xml:space="preserve">     WHERE</w:t>
+      </w:r>
+      <w:r>
+        <w:rPr>
+          <w:rFonts w:ascii="Consolas" w:hAnsi="Consolas"/>
+          <w:sz w:val="16"/>
+          <w:szCs w:val="16"/>
+        </w:rPr>
+        <w:br/>
+      </w:r>
+      <w:r>
+        <w:rPr>
+          <w:rFonts w:ascii="Consolas" w:hAnsi="Consolas"/>
+          <w:sz w:val="16"/>
+          <w:szCs w:val="16"/>
+        </w:rPr>
+        <w:t>--          addr.CUSTOMER_CATEGORY_CODE = l_cat.LOOKUP_CODE(+)</w:t>
+      </w:r>
+      <w:r>
+        <w:rPr>
+          <w:rFonts w:ascii="Consolas" w:hAnsi="Consolas"/>
+          <w:sz w:val="16"/>
+          <w:szCs w:val="16"/>
+        </w:rPr>
+        <w:br/>
+      </w:r>
+      <w:r>
+        <w:rPr>
+          <w:rFonts w:ascii="Consolas" w:hAnsi="Consolas"/>
+          <w:sz w:val="16"/>
+          <w:szCs w:val="16"/>
+        </w:rPr>
+        <w:t xml:space="preserve">           1=1</w:t>
+      </w:r>
+      <w:r>
+        <w:rPr>
+          <w:rFonts w:ascii="Consolas" w:hAnsi="Consolas"/>
+          <w:sz w:val="16"/>
+          <w:szCs w:val="16"/>
+        </w:rPr>
+        <w:br/>
+      </w:r>
+      <w:r>
+        <w:rPr>
+          <w:rFonts w:ascii="Consolas" w:hAnsi="Consolas"/>
+          <w:sz w:val="16"/>
+          <w:szCs w:val="16"/>
+        </w:rPr>
+        <w:t>--        AND l_cat.LOOKUP_TYPE(+) = 'ADDRESS_CATEGORY'</w:t>
+      </w:r>
+      <w:r>
+        <w:rPr>
+          <w:rFonts w:ascii="Consolas" w:hAnsi="Consolas"/>
+          <w:sz w:val="16"/>
+          <w:szCs w:val="16"/>
+        </w:rPr>
+        <w:br/>
+      </w:r>
+      <w:r>
+        <w:rPr>
+          <w:rFonts w:ascii="Consolas" w:hAnsi="Consolas"/>
+          <w:sz w:val="16"/>
+          <w:szCs w:val="16"/>
+        </w:rPr>
+        <w:t>--</w:t>
+      </w:r>
+      <w:r>
+        <w:rPr>
+          <w:rFonts w:ascii="Consolas" w:hAnsi="Consolas"/>
+          <w:sz w:val="16"/>
+          <w:szCs w:val="16"/>
+        </w:rPr>
+        <w:br/>
+      </w:r>
+      <w:r>
+        <w:rPr>
+          <w:rFonts w:ascii="Consolas" w:hAnsi="Consolas"/>
+          <w:sz w:val="16"/>
+          <w:szCs w:val="16"/>
+        </w:rPr>
+        <w:t>--        AND loc.COUNTRY = terr.TERRITORY_CODE(+)</w:t>
+      </w:r>
+      <w:r>
+        <w:rPr>
+          <w:rFonts w:ascii="Consolas" w:hAnsi="Consolas"/>
+          <w:sz w:val="16"/>
+          <w:szCs w:val="16"/>
+        </w:rPr>
+        <w:br/>
+      </w:r>
+      <w:r>
+        <w:rPr>
+          <w:rFonts w:ascii="Consolas" w:hAnsi="Consolas"/>
+          <w:sz w:val="16"/>
+          <w:szCs w:val="16"/>
+        </w:rPr>
+        <w:t>--        AND loc.LANGUAGE = lang.LANGUAGE_CODE(+)</w:t>
+      </w:r>
+      <w:r>
+        <w:rPr>
+          <w:rFonts w:ascii="Consolas" w:hAnsi="Consolas"/>
+          <w:sz w:val="16"/>
+          <w:szCs w:val="16"/>
+        </w:rPr>
+        <w:br/>
+      </w:r>
+      <w:r>
+        <w:rPr>
+          <w:rFonts w:ascii="Consolas" w:hAnsi="Consolas"/>
+          <w:sz w:val="16"/>
+          <w:szCs w:val="16"/>
+        </w:rPr>
+        <w:t xml:space="preserve">       AND addr.PARTY_SITE_ID = party_site.PARTY_SITE_ID</w:t>
+      </w:r>
+      <w:r>
+        <w:rPr>
+          <w:rFonts w:ascii="Consolas" w:hAnsi="Consolas"/>
+          <w:sz w:val="16"/>
+          <w:szCs w:val="16"/>
+        </w:rPr>
+        <w:br/>
+      </w:r>
+      <w:r>
+        <w:rPr>
+          <w:rFonts w:ascii="Consolas" w:hAnsi="Consolas"/>
+          <w:sz w:val="16"/>
+          <w:szCs w:val="16"/>
+        </w:rPr>
+        <w:t xml:space="preserve">       AND csu.CUST_ACCT_SITE_ID = addr.CUST_ACCT_SITE_ID</w:t>
+      </w:r>
+      <w:r>
+        <w:rPr>
+          <w:rFonts w:ascii="Consolas" w:hAnsi="Consolas"/>
+          <w:sz w:val="16"/>
+          <w:szCs w:val="16"/>
+        </w:rPr>
+        <w:br/>
+      </w:r>
+      <w:r>
+        <w:rPr>
+          <w:rFonts w:ascii="Consolas" w:hAnsi="Consolas"/>
+          <w:sz w:val="16"/>
+          <w:szCs w:val="16"/>
+        </w:rPr>
+        <w:t xml:space="preserve">       AND csu.SITE_USE_CODE IN ('STMTS','BILL_TO')</w:t>
+      </w:r>
+      <w:r>
+        <w:rPr>
+          <w:rFonts w:ascii="Consolas" w:hAnsi="Consolas"/>
+          <w:sz w:val="16"/>
+          <w:szCs w:val="16"/>
+        </w:rPr>
+        <w:br/>
+      </w:r>
+      <w:r>
+        <w:rPr>
+          <w:rFonts w:ascii="Consolas" w:hAnsi="Consolas"/>
+          <w:sz w:val="16"/>
+          <w:szCs w:val="16"/>
+        </w:rPr>
+        <w:t xml:space="preserve">       AND NVL(csu.PRIMARY_FLAG, 'N') = 'Y'</w:t>
+      </w:r>
+      <w:r>
+        <w:rPr>
+          <w:rFonts w:ascii="Consolas" w:hAnsi="Consolas"/>
+          <w:sz w:val="16"/>
+          <w:szCs w:val="16"/>
+        </w:rPr>
+        <w:br/>
+      </w:r>
+      <w:r>
+        <w:rPr>
+          <w:rFonts w:ascii="Consolas" w:hAnsi="Consolas"/>
+          <w:sz w:val="16"/>
+          <w:szCs w:val="16"/>
+        </w:rPr>
+        <w:t xml:space="preserve">       AND loc.LOCATION_ID = party_site.LOCATION_ID</w:t>
+      </w:r>
+      <w:r>
+        <w:rPr>
+          <w:rFonts w:ascii="Consolas" w:hAnsi="Consolas"/>
+          <w:sz w:val="16"/>
+          <w:szCs w:val="16"/>
+        </w:rPr>
+        <w:br/>
+      </w:r>
+      <w:r>
+        <w:rPr>
+          <w:rFonts w:ascii="Consolas" w:hAnsi="Consolas"/>
+          <w:sz w:val="16"/>
+          <w:szCs w:val="16"/>
+        </w:rPr>
+        <w:t xml:space="preserve">       AND loc.LOCATION_ID = loc_assign.LOCATION_ID(+) -- n.b. this is an "optional join" OF-3393</w:t>
+      </w:r>
+      <w:r>
+        <w:rPr>
+          <w:rFonts w:ascii="Consolas" w:hAnsi="Consolas"/>
+          <w:sz w:val="16"/>
+          <w:szCs w:val="16"/>
+        </w:rPr>
+        <w:br/>
+      </w:r>
+      <w:r>
+        <w:rPr>
+          <w:rFonts w:ascii="Consolas" w:hAnsi="Consolas"/>
+          <w:sz w:val="16"/>
+          <w:szCs w:val="16"/>
+        </w:rPr>
+        <w:t xml:space="preserve">       -- EXTRA TESTING PREDICATES, NOT PRESENT IN THE ORIGINAL QUERY:</w:t>
+      </w:r>
+      <w:r>
+        <w:rPr>
+          <w:rFonts w:ascii="Consolas" w:hAnsi="Consolas"/>
+          <w:sz w:val="16"/>
+          <w:szCs w:val="16"/>
+        </w:rPr>
+        <w:br/>
+      </w:r>
+      <w:r>
+        <w:rPr>
+          <w:rFonts w:ascii="Consolas" w:hAnsi="Consolas"/>
+          <w:sz w:val="16"/>
+          <w:szCs w:val="16"/>
+        </w:rPr>
+        <w:t xml:space="preserve">       and loc_assign.location_id is null</w:t>
+      </w:r>
+      <w:r>
+        <w:rPr>
+          <w:rFonts w:ascii="Consolas" w:hAnsi="Consolas"/>
+          <w:sz w:val="16"/>
+          <w:szCs w:val="16"/>
+        </w:rPr>
+        <w:br/>
+      </w:r>
+      <w:r>
+        <w:rPr>
+          <w:rFonts w:ascii="Consolas" w:hAnsi="Consolas"/>
+          <w:sz w:val="16"/>
+          <w:szCs w:val="16"/>
+        </w:rPr>
+        <w:t xml:space="preserve">       and hca.cust_account_id = addr.cust_account_id</w:t>
+      </w:r>
+      <w:r>
+        <w:rPr>
+          <w:rFonts w:ascii="Consolas" w:hAnsi="Consolas"/>
+          <w:sz w:val="16"/>
+          <w:szCs w:val="16"/>
+        </w:rPr>
+        <w:br/>
+      </w:r>
+      <w:r>
+        <w:rPr>
+          <w:rFonts w:ascii="Consolas" w:hAnsi="Consolas"/>
+          <w:sz w:val="16"/>
+          <w:szCs w:val="16"/>
+        </w:rPr>
+        <w:t xml:space="preserve">       and hca.party_id = party_site.party_id</w:t>
+      </w:r>
+      <w:r>
+        <w:rPr>
+          <w:rFonts w:ascii="Consolas" w:hAnsi="Consolas"/>
+          <w:sz w:val="16"/>
+          <w:szCs w:val="16"/>
+        </w:rPr>
+        <w:br/>
+      </w:r>
+      <w:r>
+        <w:rPr>
+          <w:rFonts w:ascii="Consolas" w:hAnsi="Consolas"/>
+          <w:sz w:val="16"/>
+          <w:szCs w:val="16"/>
+        </w:rPr>
+        <w:t>--</w:t>
+      </w:r>
+      <w:r>
+        <w:rPr>
+          <w:rFonts w:ascii="Consolas" w:hAnsi="Consolas"/>
+          <w:sz w:val="16"/>
+          <w:szCs w:val="16"/>
+        </w:rPr>
+        <w:br/>
+      </w:r>
+      <w:r>
+        <w:rPr>
+          <w:rFonts w:ascii="Consolas" w:hAnsi="Consolas"/>
+          <w:sz w:val="16"/>
+          <w:szCs w:val="16"/>
+        </w:rPr>
+        <w:t>-- The following two predicates are bound to input variables for the original program</w:t>
+      </w:r>
+      <w:r>
+        <w:rPr>
+          <w:rFonts w:ascii="Consolas" w:hAnsi="Consolas"/>
+          <w:sz w:val="16"/>
+          <w:szCs w:val="16"/>
+        </w:rPr>
+        <w:br/>
+      </w:r>
+      <w:r>
+        <w:rPr>
+          <w:rFonts w:ascii="Consolas" w:hAnsi="Consolas"/>
+          <w:sz w:val="16"/>
+          <w:szCs w:val="16"/>
+        </w:rPr>
+        <w:t>-- cursor:</w:t>
+      </w:r>
+      <w:r>
+        <w:rPr>
+          <w:rFonts w:ascii="Consolas" w:hAnsi="Consolas"/>
+          <w:sz w:val="16"/>
+          <w:szCs w:val="16"/>
+        </w:rPr>
+        <w:br/>
+      </w:r>
+      <w:r>
+        <w:rPr>
+          <w:rFonts w:ascii="Consolas" w:hAnsi="Consolas"/>
+          <w:sz w:val="16"/>
+          <w:szCs w:val="16"/>
+        </w:rPr>
+        <w:t>--       AND addr.cust_account_id = cn_cust_id</w:t>
+      </w:r>
+      <w:r>
+        <w:rPr>
+          <w:rFonts w:ascii="Consolas" w:hAnsi="Consolas"/>
+          <w:sz w:val="16"/>
+          <w:szCs w:val="16"/>
+        </w:rPr>
+        <w:br/>
+      </w:r>
+      <w:r>
+        <w:rPr>
+          <w:rFonts w:ascii="Consolas" w:hAnsi="Consolas"/>
+          <w:sz w:val="16"/>
+          <w:szCs w:val="16"/>
+        </w:rPr>
+        <w:t>--       AND party_site.PARTY_ID = cn_party_id</w:t>
+      </w:r>
+      <w:r>
+        <w:rPr>
+          <w:rFonts w:ascii="Consolas" w:hAnsi="Consolas"/>
+          <w:sz w:val="16"/>
+          <w:szCs w:val="16"/>
+        </w:rPr>
+        <w:br/>
+      </w:r>
+      <w:r>
+        <w:rPr>
+          <w:rFonts w:ascii="Consolas" w:hAnsi="Consolas"/>
+          <w:sz w:val="16"/>
+          <w:szCs w:val="16"/>
+        </w:rPr>
+        <w:t>) where rownum &lt; 31;</w:t>
+      </w:r>
+      <w:r>
+        <w:rPr>
+          <w:rFonts w:ascii="Consolas" w:hAnsi="Consolas"/>
+          <w:sz w:val="20"/>
+          <w:szCs w:val="20"/>
+        </w:rPr>
+        <w:br/>
+      </w:r>
     </w:p>
     <w:p>
       <w:pPr>
@@ -172,6 +1034,22 @@
       <w:r>
         <w:t>Execute a statement run for that customer by executing the “LWX AR Consolidated Statement” Ebsuite program.</w:t>
       </w:r>
+      <w:r>
+        <w:br/>
+        <w:t>I executed this program for the customer number 2000</w:t>
+      </w:r>
+      <w:r>
+        <w:t xml:space="preserve">271783, in the </w:t>
+      </w:r>
+      <w:r>
+        <w:t xml:space="preserve">DEV </w:t>
+      </w:r>
+      <w:r>
+        <w:t>instance.</w:t>
+      </w:r>
+      <w:r>
+        <w:br/>
+      </w:r>
     </w:p>
     <w:p>
       <w:pPr>
@@ -183,6 +1061,95 @@
       </w:pPr>
       <w:r>
         <w:t>Capture the log and the output file (if an output file is indeed produced.)</w:t>
+      </w:r>
+      <w:r>
+        <w:br/>
+      </w:r>
+      <w:r>
+        <w:t xml:space="preserve">There were two different runs, for the above customer, one </w:t>
+      </w:r>
+      <w:r>
+        <w:rPr>
+          <w:b/>
+          <w:bCs/>
+        </w:rPr>
+        <w:t>with the new code in place</w:t>
+      </w:r>
+      <w:r>
+        <w:t>, which produced a statement-data-file and log (which contained the indication that the geocode was missing, but which also indicated that statement-generation would proceed nonetheless.)</w:t>
+      </w:r>
+      <w:r>
+        <w:br/>
+        <w:t>Corresponding log and data files’ names:</w:t>
+      </w:r>
+      <w:r>
+        <w:br/>
+      </w:r>
+      <w:r>
+        <w:rPr>
+          <w:rFonts w:ascii="Consolas" w:hAnsi="Consolas" w:cs="Consolas"/>
+          <w:sz w:val="18"/>
+          <w:szCs w:val="18"/>
+        </w:rPr>
+        <w:t>ebs-test-log-2000271783-20200309-new-code-missing-geocode-detected.txt</w:t>
+      </w:r>
+      <w:r>
+        <w:rPr>
+          <w:rFonts w:ascii="Consolas" w:hAnsi="Consolas" w:cs="Consolas"/>
+          <w:sz w:val="18"/>
+          <w:szCs w:val="18"/>
+        </w:rPr>
+        <w:br/>
+      </w:r>
+      <w:r>
+        <w:rPr>
+          <w:rFonts w:ascii="Consolas" w:hAnsi="Consolas" w:cs="Consolas"/>
+          <w:sz w:val="18"/>
+          <w:szCs w:val="18"/>
+        </w:rPr>
+        <w:t>ebs-test-output-2000271783-20200309-new-code-missing-geocode-detected.txt</w:t>
+      </w:r>
+      <w:r>
+        <w:br/>
+      </w:r>
+      <w:r>
+        <w:br/>
+        <w:t xml:space="preserve">The other statement-run was performed </w:t>
+      </w:r>
+      <w:r>
+        <w:rPr>
+          <w:b/>
+          <w:bCs/>
+        </w:rPr>
+        <w:t>with the old code in place</w:t>
+      </w:r>
+      <w:r>
+        <w:t xml:space="preserve">:  the only artifact produced was a log file, no statement generation took place, and the log data indicated that the program (again, the </w:t>
+      </w:r>
+      <w:r>
+        <w:rPr>
+          <w:b/>
+          <w:bCs/>
+        </w:rPr>
+        <w:t>old</w:t>
+      </w:r>
+      <w:r>
+        <w:t xml:space="preserve"> version) was not going to produce a statement.  Therefore, no statement-data file was produced either.</w:t>
+      </w:r>
+      <w:r>
+        <w:br/>
+        <w:t>Corresponding log file name:</w:t>
+      </w:r>
+      <w:r>
+        <w:br/>
+      </w:r>
+      <w:r>
+        <w:rPr>
+          <w:rFonts w:ascii="Consolas" w:hAnsi="Consolas" w:cs="Consolas"/>
+          <w:sz w:val="18"/>
+          <w:szCs w:val="18"/>
+        </w:rPr>
+        <w:t>ebs-test-log-2000271783-20200309-old-code-missing-geocode-not-fixed.txt</w:t>
       </w:r>
     </w:p>
     <w:sectPr>

</xml_diff>